<commit_message>
Relatório do Lab5 finalizado; Adicionado resultado de sala para o Lab6; Adicionado arquivos referentes à lista do Lab7.
</commit_message>
<xml_diff>
--- a/Labs/Lab5/Relatório 5.docx
+++ b/Labs/Lab5/Relatório 5.docx
@@ -1,6 +1,6 @@
 
 <file path=word/document.xml><?xml version="1.0" encoding="utf-8"?>
-<w:document xmlns:wpc="http://schemas.microsoft.com/office/word/2010/wordprocessingCanvas" xmlns:cx="http://schemas.microsoft.com/office/drawing/2014/chartex" xmlns:mc="http://schemas.openxmlformats.org/markup-compatibility/2006" xmlns:o="urn:schemas-microsoft-com:office:office" xmlns:r="http://schemas.openxmlformats.org/officeDocument/2006/relationships" xmlns:m="http://schemas.openxmlformats.org/officeDocument/2006/math" xmlns:v="urn:schemas-microsoft-com:vml" xmlns:wp14="http://schemas.microsoft.com/office/word/2010/wordprocessingDrawing" xmlns:wp="http://schemas.openxmlformats.org/drawingml/2006/wordprocessingDrawing" xmlns:w10="urn:schemas-microsoft-com:office:word" xmlns:w="http://schemas.openxmlformats.org/wordprocessingml/2006/main" xmlns:w14="http://schemas.microsoft.com/office/word/2010/wordml" xmlns:w15="http://schemas.microsoft.com/office/word/2012/wordml" xmlns:w16se="http://schemas.microsoft.com/office/word/2015/wordml/symex" xmlns:wpg="http://schemas.microsoft.com/office/word/2010/wordprocessingGroup" xmlns:wpi="http://schemas.microsoft.com/office/word/2010/wordprocessingInk" xmlns:wne="http://schemas.microsoft.com/office/word/2006/wordml" xmlns:wps="http://schemas.microsoft.com/office/word/2010/wordprocessingShape" mc:Ignorable="w14 w15 w16se wp14">
+<w:document xmlns:wpc="http://schemas.microsoft.com/office/word/2010/wordprocessingCanvas" xmlns:cx="http://schemas.microsoft.com/office/drawing/2014/chartex" xmlns:cx1="http://schemas.microsoft.com/office/drawing/2015/9/8/chartex" xmlns:cx2="http://schemas.microsoft.com/office/drawing/2015/10/21/chartex" xmlns:cx3="http://schemas.microsoft.com/office/drawing/2016/5/9/chartex" xmlns:cx4="http://schemas.microsoft.com/office/drawing/2016/5/10/chartex" xmlns:cx5="http://schemas.microsoft.com/office/drawing/2016/5/11/chartex" xmlns:cx6="http://schemas.microsoft.com/office/drawing/2016/5/12/chartex" xmlns:cx7="http://schemas.microsoft.com/office/drawing/2016/5/13/chartex" xmlns:cx8="http://schemas.microsoft.com/office/drawing/2016/5/14/chartex" xmlns:mc="http://schemas.openxmlformats.org/markup-compatibility/2006" xmlns:aink="http://schemas.microsoft.com/office/drawing/2016/ink" xmlns:am3d="http://schemas.microsoft.com/office/drawing/2017/model3d" xmlns:o="urn:schemas-microsoft-com:office:office" xmlns:r="http://schemas.openxmlformats.org/officeDocument/2006/relationships" xmlns:m="http://schemas.openxmlformats.org/officeDocument/2006/math" xmlns:v="urn:schemas-microsoft-com:vml" xmlns:wp14="http://schemas.microsoft.com/office/word/2010/wordprocessingDrawing" xmlns:wp="http://schemas.openxmlformats.org/drawingml/2006/wordprocessingDrawing" xmlns:w10="urn:schemas-microsoft-com:office:word" xmlns:w="http://schemas.openxmlformats.org/wordprocessingml/2006/main" xmlns:w14="http://schemas.microsoft.com/office/word/2010/wordml" xmlns:w15="http://schemas.microsoft.com/office/word/2012/wordml" xmlns:w16cid="http://schemas.microsoft.com/office/word/2016/wordml/cid" xmlns:w16se="http://schemas.microsoft.com/office/word/2015/wordml/symex" xmlns:wpg="http://schemas.microsoft.com/office/word/2010/wordprocessingGroup" xmlns:wpi="http://schemas.microsoft.com/office/word/2010/wordprocessingInk" xmlns:wne="http://schemas.microsoft.com/office/word/2006/wordml" xmlns:wps="http://schemas.microsoft.com/office/word/2010/wordprocessingShape" mc:Ignorable="w14 w15 w16se w16cid wp14">
   <w:body>
     <w:p>
       <w:pPr>
@@ -64,30 +64,8 @@
         <w:rPr>
           <w:color w:val="000000" w:themeColor="text1"/>
         </w:rPr>
-        <w:t xml:space="preserve">Davi </w:t>
-      </w:r>
-      <w:proofErr w:type="spellStart"/>
-      <w:r>
-        <w:rPr>
-          <w:color w:val="000000" w:themeColor="text1"/>
-        </w:rPr>
-        <w:t>Wei</w:t>
-      </w:r>
-      <w:proofErr w:type="spellEnd"/>
-      <w:r>
-        <w:rPr>
-          <w:color w:val="000000" w:themeColor="text1"/>
-        </w:rPr>
-        <w:t xml:space="preserve"> </w:t>
-      </w:r>
-      <w:proofErr w:type="spellStart"/>
-      <w:r>
-        <w:rPr>
-          <w:color w:val="000000" w:themeColor="text1"/>
-        </w:rPr>
-        <w:t>Tokikawa</w:t>
-      </w:r>
-      <w:proofErr w:type="spellEnd"/>
+        <w:t>Davi Wei Tokikawa</w:t>
+      </w:r>
     </w:p>
     <w:p>
       <w:pPr>
@@ -130,21 +108,7 @@
         <w:rPr>
           <w:color w:val="000000" w:themeColor="text1"/>
         </w:rPr>
-        <w:t>Nesta atividade prática, foram feitas simulações para se avaliar as modulações M-PSK e M-QAM. Na primeira parte da prática, foram feitos gráficos com vários valores de M para essas duas simulações. Após isso, foram feitas as constelações dessas modulações para diversos níveis de ruído. Com o objetivo de comparar essas modulações de uma maneira justa, as simulações foram feitas utilizando a mesma energia de bit (</w:t>
-      </w:r>
-      <w:proofErr w:type="spellStart"/>
-      <w:r>
-        <w:rPr>
-          <w:color w:val="000000" w:themeColor="text1"/>
-        </w:rPr>
-        <w:t>Eb</w:t>
-      </w:r>
-      <w:proofErr w:type="spellEnd"/>
-      <w:r>
-        <w:rPr>
-          <w:color w:val="000000" w:themeColor="text1"/>
-        </w:rPr>
-        <w:t>) para ambas as modulações.</w:t>
+        <w:t>Nesta atividade prática, foram feitas simulações para se avaliar as modulações M-PSK e M-QAM. Na primeira parte da prática, foram feitos gráficos com vários valores de M para essas duas simulações. Após isso, foram feitas as constelações dessas modulações para diversos níveis de ruído. Com o objetivo de comparar essas modulações de uma maneira justa, as simulações foram feitas utilizando a mesma energia de bit (Eb) para ambas as modulações.</w:t>
       </w:r>
     </w:p>
     <w:p>
@@ -160,21 +124,7 @@
           <w:color w:val="000000" w:themeColor="text1"/>
         </w:rPr>
         <w:tab/>
-        <w:t>Já na segunda parte da atividade prática, foi simulada uma transmissão utilizando o QPSK. A partir dessa simulação, gerou-se um gráfico com dois sinais: um em banda base, e outro em banda passante, com frequência central (</w:t>
-      </w:r>
-      <w:proofErr w:type="spellStart"/>
-      <w:r>
-        <w:rPr>
-          <w:color w:val="000000" w:themeColor="text1"/>
-        </w:rPr>
-        <w:t>fc</w:t>
-      </w:r>
-      <w:proofErr w:type="spellEnd"/>
-      <w:r>
-        <w:rPr>
-          <w:color w:val="000000" w:themeColor="text1"/>
-        </w:rPr>
-        <w:t>) de 6Hz.</w:t>
+        <w:t>Já na segunda parte da atividade prática, foi simulada uma transmissão utilizando o QPSK. A partir dessa simulação, gerou-se um gráfico com dois sinais: um em banda base, e outro em banda passante, com frequência central (fc) de 6Hz.</w:t>
       </w:r>
     </w:p>
     <w:p>
@@ -541,15 +491,7 @@
           <w:sz w:val="20"/>
           <w:szCs w:val="20"/>
         </w:rPr>
-        <w:t>Figura 2: BER da modulação M-QAM</w:t>
-      </w:r>
-      <w:r>
-        <w:rPr>
-          <w:color w:val="000000" w:themeColor="text1"/>
-          <w:sz w:val="20"/>
-          <w:szCs w:val="20"/>
-        </w:rPr>
-        <w:t>.</w:t>
+        <w:t>Figura 2: BER da modulação M-QAM.</w:t>
       </w:r>
     </w:p>
     <w:p>
@@ -712,31 +654,7 @@
           <w:sz w:val="20"/>
           <w:szCs w:val="20"/>
         </w:rPr>
-        <w:t>Figura 3</w:t>
-      </w:r>
-      <w:r>
-        <w:rPr>
-          <w:color w:val="000000" w:themeColor="text1"/>
-          <w:sz w:val="20"/>
-          <w:szCs w:val="20"/>
-        </w:rPr>
-        <w:t xml:space="preserve">: </w:t>
-      </w:r>
-      <w:r>
-        <w:rPr>
-          <w:color w:val="000000" w:themeColor="text1"/>
-          <w:sz w:val="20"/>
-          <w:szCs w:val="20"/>
-        </w:rPr>
-        <w:t>Constelações para o caso ideal</w:t>
-      </w:r>
-      <w:r>
-        <w:rPr>
-          <w:color w:val="000000" w:themeColor="text1"/>
-          <w:sz w:val="20"/>
-          <w:szCs w:val="20"/>
-        </w:rPr>
-        <w:t>.</w:t>
+        <w:t>Figura 3: Constelações para o caso ideal.</w:t>
       </w:r>
     </w:p>
     <w:p>
@@ -866,31 +784,7 @@
           <w:sz w:val="20"/>
           <w:szCs w:val="20"/>
         </w:rPr>
-        <w:t>Figura 4</w:t>
-      </w:r>
-      <w:r>
-        <w:rPr>
-          <w:color w:val="000000" w:themeColor="text1"/>
-          <w:sz w:val="20"/>
-          <w:szCs w:val="20"/>
-        </w:rPr>
-        <w:t xml:space="preserve">: Constelações para </w:t>
-      </w:r>
-      <w:r>
-        <w:rPr>
-          <w:color w:val="000000" w:themeColor="text1"/>
-          <w:sz w:val="20"/>
-          <w:szCs w:val="20"/>
-        </w:rPr>
-        <w:t>ruído = 0,02</w:t>
-      </w:r>
-      <w:r>
-        <w:rPr>
-          <w:color w:val="000000" w:themeColor="text1"/>
-          <w:sz w:val="20"/>
-          <w:szCs w:val="20"/>
-        </w:rPr>
-        <w:t>.</w:t>
+        <w:t>Figura 4: Constelações para ruído = 0,02.</w:t>
       </w:r>
     </w:p>
     <w:p>
@@ -1015,31 +909,7 @@
           <w:sz w:val="20"/>
           <w:szCs w:val="20"/>
         </w:rPr>
-        <w:t>Figura 5</w:t>
-      </w:r>
-      <w:r>
-        <w:rPr>
-          <w:color w:val="000000" w:themeColor="text1"/>
-          <w:sz w:val="20"/>
-          <w:szCs w:val="20"/>
-        </w:rPr>
-        <w:t xml:space="preserve">: Constelações para ruído </w:t>
-      </w:r>
-      <w:r>
-        <w:rPr>
-          <w:color w:val="000000" w:themeColor="text1"/>
-          <w:sz w:val="20"/>
-          <w:szCs w:val="20"/>
-        </w:rPr>
-        <w:t>= 0,05</w:t>
-      </w:r>
-      <w:r>
-        <w:rPr>
-          <w:color w:val="000000" w:themeColor="text1"/>
-          <w:sz w:val="20"/>
-          <w:szCs w:val="20"/>
-        </w:rPr>
-        <w:t>.</w:t>
+        <w:t>Figura 5: Constelações para ruído = 0,05.</w:t>
       </w:r>
     </w:p>
     <w:p>
@@ -1171,23 +1041,7 @@
           <w:sz w:val="20"/>
           <w:szCs w:val="20"/>
         </w:rPr>
-        <w:t xml:space="preserve">: Constelações para ruído </w:t>
-      </w:r>
-      <w:r>
-        <w:rPr>
-          <w:color w:val="000000" w:themeColor="text1"/>
-          <w:sz w:val="20"/>
-          <w:szCs w:val="20"/>
-        </w:rPr>
-        <w:t>= 0,10</w:t>
-      </w:r>
-      <w:r>
-        <w:rPr>
-          <w:color w:val="000000" w:themeColor="text1"/>
-          <w:sz w:val="20"/>
-          <w:szCs w:val="20"/>
-        </w:rPr>
-        <w:t>.</w:t>
+        <w:t>: Constelações para ruído = 0,10.</w:t>
       </w:r>
     </w:p>
     <w:p>
@@ -1329,23 +1183,7 @@
           <w:sz w:val="20"/>
           <w:szCs w:val="20"/>
         </w:rPr>
-        <w:t xml:space="preserve">: Constelações para ruído </w:t>
-      </w:r>
-      <w:r>
-        <w:rPr>
-          <w:color w:val="000000" w:themeColor="text1"/>
-          <w:sz w:val="20"/>
-          <w:szCs w:val="20"/>
-        </w:rPr>
-        <w:t>= 0,15</w:t>
-      </w:r>
-      <w:r>
-        <w:rPr>
-          <w:color w:val="000000" w:themeColor="text1"/>
-          <w:sz w:val="20"/>
-          <w:szCs w:val="20"/>
-        </w:rPr>
-        <w:t>.</w:t>
+        <w:t>: Constelações para ruído = 0,15.</w:t>
       </w:r>
     </w:p>
     <w:p>
@@ -1477,23 +1315,7 @@
           <w:sz w:val="20"/>
           <w:szCs w:val="20"/>
         </w:rPr>
-        <w:t xml:space="preserve">: Constelações para ruído </w:t>
-      </w:r>
-      <w:r>
-        <w:rPr>
-          <w:color w:val="000000" w:themeColor="text1"/>
-          <w:sz w:val="20"/>
-          <w:szCs w:val="20"/>
-        </w:rPr>
-        <w:t>= 0,20</w:t>
-      </w:r>
-      <w:r>
-        <w:rPr>
-          <w:color w:val="000000" w:themeColor="text1"/>
-          <w:sz w:val="20"/>
-          <w:szCs w:val="20"/>
-        </w:rPr>
-        <w:t>.</w:t>
+        <w:t>: Constelações para ruído = 0,20.</w:t>
       </w:r>
     </w:p>
     <w:p>
@@ -1531,21 +1353,19 @@
         <w:rPr>
           <w:color w:val="000000" w:themeColor="text1"/>
         </w:rPr>
-        <w:t>os espectros em frequência de um sinal transmitido em banda base (</w:t>
-      </w:r>
-      <w:proofErr w:type="spellStart"/>
-      <w:r>
-        <w:rPr>
-          <w:color w:val="000000" w:themeColor="text1"/>
-        </w:rPr>
-        <w:t>fc</w:t>
-      </w:r>
-      <w:proofErr w:type="spellEnd"/>
-      <w:r>
-        <w:rPr>
-          <w:color w:val="000000" w:themeColor="text1"/>
-        </w:rPr>
-        <w:t xml:space="preserve"> = 0Hz) e um sinal transmitido em panda passante </w:t>
+        <w:t xml:space="preserve">os espectros em frequência de um sinal transmitido em banda base (fc = 0Hz) e um sinal transmitido em </w:t>
+      </w:r>
+      <w:r>
+        <w:rPr>
+          <w:color w:val="000000" w:themeColor="text1"/>
+        </w:rPr>
+        <w:t>b</w:t>
+      </w:r>
+      <w:r>
+        <w:rPr>
+          <w:color w:val="000000" w:themeColor="text1"/>
+        </w:rPr>
+        <w:t xml:space="preserve">anda passante </w:t>
       </w:r>
       <w:r>
         <w:rPr>
@@ -1560,9 +1380,6 @@
         <w:t xml:space="preserve"> </w:t>
       </w:r>
       <w:r>
-        <w:rPr>
-          <w:color w:val="FF0000"/>
-        </w:rPr>
         <w:t xml:space="preserve">16-QAM </w:t>
       </w:r>
       <w:r>
@@ -1571,22 +1388,12 @@
         </w:rPr>
         <w:t xml:space="preserve">e </w:t>
       </w:r>
-      <w:proofErr w:type="spellStart"/>
-      <w:r>
-        <w:rPr>
-          <w:color w:val="000000" w:themeColor="text1"/>
-        </w:rPr>
-        <w:t>fc</w:t>
-      </w:r>
-      <w:proofErr w:type="spellEnd"/>
-      <w:r>
-        <w:rPr>
-          <w:color w:val="000000" w:themeColor="text1"/>
-        </w:rPr>
-        <w:t xml:space="preserve"> = 6Hz.</w:t>
-      </w:r>
-      <w:bookmarkStart w:id="0" w:name="_GoBack"/>
-      <w:bookmarkEnd w:id="0"/>
+      <w:r>
+        <w:rPr>
+          <w:color w:val="000000" w:themeColor="text1"/>
+        </w:rPr>
+        <w:t>fc = 6Hz.</w:t>
+      </w:r>
     </w:p>
     <w:p>
       <w:pPr>
@@ -1662,94 +1469,33 @@
           <w:sz w:val="20"/>
           <w:szCs w:val="20"/>
         </w:rPr>
-        <w:t xml:space="preserve">Figura </w:t>
-      </w:r>
-      <w:r>
+        <w:t>Figura 9: Sinais banda base e banda passante na frequência.</w:t>
+      </w:r>
+    </w:p>
+    <w:p>
+      <w:pPr>
+        <w:spacing w:line="360" w:lineRule="auto"/>
+        <w:jc w:val="center"/>
         <w:rPr>
           <w:color w:val="000000" w:themeColor="text1"/>
           <w:sz w:val="20"/>
           <w:szCs w:val="20"/>
         </w:rPr>
-        <w:t>9</w:t>
-      </w:r>
-      <w:r>
-        <w:rPr>
-          <w:color w:val="000000" w:themeColor="text1"/>
-          <w:sz w:val="20"/>
-          <w:szCs w:val="20"/>
-        </w:rPr>
-        <w:t xml:space="preserve">: </w:t>
-      </w:r>
-      <w:r>
-        <w:rPr>
-          <w:color w:val="000000" w:themeColor="text1"/>
-          <w:sz w:val="20"/>
-          <w:szCs w:val="20"/>
-        </w:rPr>
-        <w:t>Sinais banda base e banda passante na frequência</w:t>
-      </w:r>
-      <w:r>
-        <w:rPr>
-          <w:color w:val="000000" w:themeColor="text1"/>
-          <w:sz w:val="20"/>
-          <w:szCs w:val="20"/>
-        </w:rPr>
-        <w:t>.</w:t>
-      </w:r>
-    </w:p>
-    <w:p>
-      <w:pPr>
-        <w:spacing w:line="360" w:lineRule="auto"/>
-        <w:jc w:val="center"/>
-        <w:rPr>
-          <w:color w:val="000000" w:themeColor="text1"/>
-          <w:sz w:val="20"/>
-          <w:szCs w:val="20"/>
-        </w:rPr>
-      </w:pPr>
-    </w:p>
-    <w:p>
-      <w:pPr>
-        <w:spacing w:line="360" w:lineRule="auto"/>
+      </w:pPr>
+    </w:p>
+    <w:p>
+      <w:pPr>
+        <w:spacing w:line="360" w:lineRule="auto"/>
+        <w:ind w:firstLine="708"/>
         <w:jc w:val="both"/>
-        <w:rPr>
-          <w:color w:val="C00000"/>
-        </w:rPr>
-      </w:pPr>
-      <w:r>
-        <w:rPr>
-          <w:color w:val="C00000"/>
-        </w:rPr>
-        <w:t>Verificar que a magnitude do nosso gráfico ficou bem diferente da do gráfico do professor.</w:t>
-      </w:r>
-    </w:p>
-    <w:p>
-      <w:pPr>
-        <w:spacing w:line="360" w:lineRule="auto"/>
-        <w:jc w:val="both"/>
-        <w:rPr>
-          <w:color w:val="C00000"/>
-        </w:rPr>
-      </w:pPr>
-      <w:r>
-        <w:rPr>
-          <w:color w:val="C00000"/>
-        </w:rPr>
-        <w:t xml:space="preserve">Também rever se era </w:t>
-      </w:r>
-      <w:proofErr w:type="gramStart"/>
-      <w:r>
-        <w:rPr>
-          <w:color w:val="C00000"/>
-        </w:rPr>
-        <w:t>pra</w:t>
-      </w:r>
-      <w:proofErr w:type="gramEnd"/>
-      <w:r>
-        <w:rPr>
-          <w:color w:val="C00000"/>
-        </w:rPr>
-        <w:t xml:space="preserve"> ter usado 16-QAM ou QPSK, que tá no slide do professor.</w:t>
+      </w:pPr>
+      <w:r>
+        <w:t>Foi utilizado o modelo 16-QAM ao invés do modelo QPSK por engano, no entanto a análise dos resultados e a comparação gráfica foi feita de forma justa, com os ajustes necessários nas amplitudes dos sinais para utilizar a mesma energia de bit</w:t>
+      </w:r>
+      <w:bookmarkStart w:id="0" w:name="_GoBack"/>
+      <w:bookmarkEnd w:id="0"/>
+      <w:r>
+        <w:t xml:space="preserve">. </w:t>
       </w:r>
     </w:p>
     <w:p>
@@ -1799,7 +1545,7 @@
 </file>
 
 <file path=word/numbering.xml><?xml version="1.0" encoding="utf-8"?>
-<w:numbering xmlns:wpc="http://schemas.microsoft.com/office/word/2010/wordprocessingCanvas" xmlns:cx="http://schemas.microsoft.com/office/drawing/2014/chartex" xmlns:mc="http://schemas.openxmlformats.org/markup-compatibility/2006" xmlns:o="urn:schemas-microsoft-com:office:office" xmlns:r="http://schemas.openxmlformats.org/officeDocument/2006/relationships" xmlns:m="http://schemas.openxmlformats.org/officeDocument/2006/math" xmlns:v="urn:schemas-microsoft-com:vml" xmlns:wp14="http://schemas.microsoft.com/office/word/2010/wordprocessingDrawing" xmlns:wp="http://schemas.openxmlformats.org/drawingml/2006/wordprocessingDrawing" xmlns:w10="urn:schemas-microsoft-com:office:word" xmlns:w="http://schemas.openxmlformats.org/wordprocessingml/2006/main" xmlns:w14="http://schemas.microsoft.com/office/word/2010/wordml" xmlns:w15="http://schemas.microsoft.com/office/word/2012/wordml" xmlns:w16se="http://schemas.microsoft.com/office/word/2015/wordml/symex" xmlns:wpg="http://schemas.microsoft.com/office/word/2010/wordprocessingGroup" xmlns:wpi="http://schemas.microsoft.com/office/word/2010/wordprocessingInk" xmlns:wne="http://schemas.microsoft.com/office/word/2006/wordml" xmlns:wps="http://schemas.microsoft.com/office/word/2010/wordprocessingShape" mc:Ignorable="w14 w15 w16se wp14">
+<w:numbering xmlns:wpc="http://schemas.microsoft.com/office/word/2010/wordprocessingCanvas" xmlns:cx="http://schemas.microsoft.com/office/drawing/2014/chartex" xmlns:cx1="http://schemas.microsoft.com/office/drawing/2015/9/8/chartex" xmlns:cx2="http://schemas.microsoft.com/office/drawing/2015/10/21/chartex" xmlns:cx3="http://schemas.microsoft.com/office/drawing/2016/5/9/chartex" xmlns:cx4="http://schemas.microsoft.com/office/drawing/2016/5/10/chartex" xmlns:cx5="http://schemas.microsoft.com/office/drawing/2016/5/11/chartex" xmlns:cx6="http://schemas.microsoft.com/office/drawing/2016/5/12/chartex" xmlns:cx7="http://schemas.microsoft.com/office/drawing/2016/5/13/chartex" xmlns:cx8="http://schemas.microsoft.com/office/drawing/2016/5/14/chartex" xmlns:mc="http://schemas.openxmlformats.org/markup-compatibility/2006" xmlns:aink="http://schemas.microsoft.com/office/drawing/2016/ink" xmlns:am3d="http://schemas.microsoft.com/office/drawing/2017/model3d" xmlns:o="urn:schemas-microsoft-com:office:office" xmlns:r="http://schemas.openxmlformats.org/officeDocument/2006/relationships" xmlns:m="http://schemas.openxmlformats.org/officeDocument/2006/math" xmlns:v="urn:schemas-microsoft-com:vml" xmlns:wp14="http://schemas.microsoft.com/office/word/2010/wordprocessingDrawing" xmlns:wp="http://schemas.openxmlformats.org/drawingml/2006/wordprocessingDrawing" xmlns:w10="urn:schemas-microsoft-com:office:word" xmlns:w="http://schemas.openxmlformats.org/wordprocessingml/2006/main" xmlns:w14="http://schemas.microsoft.com/office/word/2010/wordml" xmlns:w15="http://schemas.microsoft.com/office/word/2012/wordml" xmlns:w16cid="http://schemas.microsoft.com/office/word/2016/wordml/cid" xmlns:w16se="http://schemas.microsoft.com/office/word/2015/wordml/symex" xmlns:wpg="http://schemas.microsoft.com/office/word/2010/wordprocessingGroup" xmlns:wpi="http://schemas.microsoft.com/office/word/2010/wordprocessingInk" xmlns:wne="http://schemas.microsoft.com/office/word/2006/wordml" xmlns:wps="http://schemas.microsoft.com/office/word/2010/wordprocessingShape" mc:Ignorable="w14 w15 w16se w16cid wp14">
   <w:abstractNum w:abstractNumId="0" w15:restartNumberingAfterBreak="0">
     <w:nsid w:val="5C2D6B68"/>
     <w:multiLevelType w:val="hybridMultilevel"/>
@@ -1920,7 +1666,7 @@
 </file>
 
 <file path=word/styles.xml><?xml version="1.0" encoding="utf-8"?>
-<w:styles xmlns:mc="http://schemas.openxmlformats.org/markup-compatibility/2006" xmlns:r="http://schemas.openxmlformats.org/officeDocument/2006/relationships" xmlns:w="http://schemas.openxmlformats.org/wordprocessingml/2006/main" xmlns:w14="http://schemas.microsoft.com/office/word/2010/wordml" xmlns:w15="http://schemas.microsoft.com/office/word/2012/wordml" xmlns:w16se="http://schemas.microsoft.com/office/word/2015/wordml/symex" mc:Ignorable="w14 w15 w16se">
+<w:styles xmlns:mc="http://schemas.openxmlformats.org/markup-compatibility/2006" xmlns:r="http://schemas.openxmlformats.org/officeDocument/2006/relationships" xmlns:w="http://schemas.openxmlformats.org/wordprocessingml/2006/main" xmlns:w14="http://schemas.microsoft.com/office/word/2010/wordml" xmlns:w15="http://schemas.microsoft.com/office/word/2012/wordml" xmlns:w16cid="http://schemas.microsoft.com/office/word/2016/wordml/cid" xmlns:w16se="http://schemas.microsoft.com/office/word/2015/wordml/symex" mc:Ignorable="w14 w15 w16se w16cid">
   <w:docDefaults>
     <w:rPrDefault>
       <w:rPr>
@@ -1936,7 +1682,7 @@
       </w:pPr>
     </w:pPrDefault>
   </w:docDefaults>
-  <w:latentStyles w:defLockedState="0" w:defUIPriority="99" w:defSemiHidden="0" w:defUnhideWhenUsed="0" w:defQFormat="0" w:count="371">
+  <w:latentStyles w:defLockedState="0" w:defUIPriority="99" w:defSemiHidden="0" w:defUnhideWhenUsed="0" w:defQFormat="0" w:count="376">
     <w:lsdException w:name="Normal" w:uiPriority="0" w:qFormat="1"/>
     <w:lsdException w:name="heading 1" w:uiPriority="9" w:qFormat="1"/>
     <w:lsdException w:name="heading 2" w:semiHidden="1" w:uiPriority="9" w:unhideWhenUsed="1" w:qFormat="1"/>
@@ -2042,7 +1788,6 @@
     <w:lsdException w:name="HTML Sample" w:semiHidden="1" w:unhideWhenUsed="1"/>
     <w:lsdException w:name="HTML Typewriter" w:semiHidden="1" w:unhideWhenUsed="1"/>
     <w:lsdException w:name="HTML Variable" w:semiHidden="1" w:unhideWhenUsed="1"/>
-    <w:lsdException w:name="Normal Table" w:semiHidden="1" w:unhideWhenUsed="1"/>
     <w:lsdException w:name="annotation subject" w:semiHidden="1" w:unhideWhenUsed="1"/>
     <w:lsdException w:name="No List" w:semiHidden="1" w:unhideWhenUsed="1"/>
     <w:lsdException w:name="Outline List 1" w:semiHidden="1" w:unhideWhenUsed="1"/>
@@ -2085,11 +1830,8 @@
     <w:lsdException w:name="Table Contemporary" w:semiHidden="1" w:unhideWhenUsed="1"/>
     <w:lsdException w:name="Table Elegant" w:semiHidden="1" w:unhideWhenUsed="1"/>
     <w:lsdException w:name="Table Professional" w:semiHidden="1" w:unhideWhenUsed="1"/>
-    <w:lsdException w:name="Table Subtle 1" w:semiHidden="1" w:unhideWhenUsed="1"/>
     <w:lsdException w:name="Table Subtle 2" w:semiHidden="1" w:unhideWhenUsed="1"/>
     <w:lsdException w:name="Table Web 1" w:semiHidden="1" w:unhideWhenUsed="1"/>
-    <w:lsdException w:name="Table Web 2" w:semiHidden="1" w:unhideWhenUsed="1"/>
-    <w:lsdException w:name="Table Web 3" w:semiHidden="1" w:unhideWhenUsed="1"/>
     <w:lsdException w:name="Balloon Text" w:semiHidden="1" w:unhideWhenUsed="1"/>
     <w:lsdException w:name="Table Grid" w:uiPriority="39"/>
     <w:lsdException w:name="Table Theme" w:semiHidden="1" w:unhideWhenUsed="1"/>
@@ -2308,6 +2050,11 @@
     <w:lsdException w:name="List Table 5 Dark Accent 6" w:uiPriority="50"/>
     <w:lsdException w:name="List Table 6 Colorful Accent 6" w:uiPriority="51"/>
     <w:lsdException w:name="List Table 7 Colorful Accent 6" w:uiPriority="52"/>
+    <w:lsdException w:name="Mention" w:semiHidden="1" w:unhideWhenUsed="1"/>
+    <w:lsdException w:name="Smart Hyperlink" w:semiHidden="1" w:unhideWhenUsed="1"/>
+    <w:lsdException w:name="Hashtag" w:semiHidden="1" w:unhideWhenUsed="1"/>
+    <w:lsdException w:name="Unresolved Mention" w:semiHidden="1" w:unhideWhenUsed="1"/>
+    <w:lsdException w:name="Smart Link" w:semiHidden="1" w:unhideWhenUsed="1"/>
   </w:latentStyles>
   <w:style w:type="paragraph" w:default="1" w:styleId="Normal">
     <w:name w:val="Normal"/>
@@ -2775,7 +2522,7 @@
 </file>
 
 <file path=customXml/itemProps1.xml><?xml version="1.0" encoding="utf-8"?>
-<ds:datastoreItem xmlns:ds="http://schemas.openxmlformats.org/officeDocument/2006/customXml" ds:itemID="{0272A556-5617-4D86-951E-7D8A2AB67C62}">
+<ds:datastoreItem xmlns:ds="http://schemas.openxmlformats.org/officeDocument/2006/customXml" ds:itemID="{6F8BECA2-FB67-4FC6-A826-98C09E18E8CC}">
   <ds:schemaRefs>
     <ds:schemaRef ds:uri="http://schemas.openxmlformats.org/officeDocument/2006/bibliography"/>
   </ds:schemaRefs>

</xml_diff>

<commit_message>
Lab5 | Correções da parte da modulação MQAM; Corrigidas as variáveis do plot; Reescrita análise do gráfico.
</commit_message>
<xml_diff>
--- a/Labs/Lab5/Relatório 5.docx
+++ b/Labs/Lab5/Relatório 5.docx
@@ -434,9 +434,9 @@
         </w:rPr>
         <w:drawing>
           <wp:inline distT="0" distB="0" distL="0" distR="0">
-            <wp:extent cx="5076000" cy="3807000"/>
-            <wp:effectExtent l="0" t="0" r="0" b="3175"/>
-            <wp:docPr id="13" name="Imagem 13"/>
+            <wp:extent cx="5076000" cy="3808800"/>
+            <wp:effectExtent l="0" t="0" r="0" b="1270"/>
+            <wp:docPr id="1" name="Imagem 1"/>
             <wp:cNvGraphicFramePr>
               <a:graphicFrameLocks xmlns:a="http://schemas.openxmlformats.org/drawingml/2006/main" noChangeAspect="1"/>
             </wp:cNvGraphicFramePr>
@@ -444,8 +444,10 @@
               <a:graphicData uri="http://schemas.openxmlformats.org/drawingml/2006/picture">
                 <pic:pic xmlns:pic="http://schemas.openxmlformats.org/drawingml/2006/picture">
                   <pic:nvPicPr>
-                    <pic:cNvPr id="13" name="BER MQAM.bmp"/>
-                    <pic:cNvPicPr/>
+                    <pic:cNvPr id="0" name="Picture 1"/>
+                    <pic:cNvPicPr>
+                      <a:picLocks noChangeAspect="1" noChangeArrowheads="1"/>
+                    </pic:cNvPicPr>
                   </pic:nvPicPr>
                   <pic:blipFill>
                     <a:blip r:embed="rId7">
@@ -455,18 +457,23 @@
                         </a:ext>
                       </a:extLst>
                     </a:blip>
+                    <a:srcRect/>
                     <a:stretch>
                       <a:fillRect/>
                     </a:stretch>
                   </pic:blipFill>
-                  <pic:spPr>
+                  <pic:spPr bwMode="auto">
                     <a:xfrm>
                       <a:off x="0" y="0"/>
-                      <a:ext cx="5076000" cy="3807000"/>
+                      <a:ext cx="5076000" cy="3808800"/>
                     </a:xfrm>
                     <a:prstGeom prst="rect">
                       <a:avLst/>
                     </a:prstGeom>
+                    <a:noFill/>
+                    <a:ln>
+                      <a:noFill/>
+                    </a:ln>
                   </pic:spPr>
                 </pic:pic>
               </a:graphicData>
@@ -516,8 +523,64 @@
           <w:color w:val="000000" w:themeColor="text1"/>
         </w:rPr>
         <w:tab/>
-        <w:t>Comparando-se as figuras 1 e 2, pode-se observar que há uma série de modulações que têm comportamento muito parecido. A partir das curvas que se encontram mais à esquerda dos gráficos, pode-se ver que as modulações BPSK, QPSK, 4-QAM e 16-QAM têm comportamento parecido. Já a partir da curva à esquerda, vemos que o 8-PSK e o 64-QAM têm comportamento semelhante.</w:t>
-      </w:r>
+        <w:t xml:space="preserve">Comparando-se as figuras 1 e 2, pode-se observar que há uma série de modulações que têm comportamento muito </w:t>
+      </w:r>
+      <w:r>
+        <w:rPr>
+          <w:color w:val="000000" w:themeColor="text1"/>
+        </w:rPr>
+        <w:t>semelhante em termos de BER</w:t>
+      </w:r>
+      <w:r>
+        <w:rPr>
+          <w:color w:val="000000" w:themeColor="text1"/>
+        </w:rPr>
+        <w:t xml:space="preserve">. A partir das curvas que se encontram mais à esquerda dos gráficos, pode-se </w:t>
+      </w:r>
+      <w:r>
+        <w:rPr>
+          <w:color w:val="000000" w:themeColor="text1"/>
+        </w:rPr>
+        <w:t>observar</w:t>
+      </w:r>
+      <w:r>
+        <w:rPr>
+          <w:color w:val="000000" w:themeColor="text1"/>
+        </w:rPr>
+        <w:t xml:space="preserve"> que as modulações BPSK, QPSK, </w:t>
+      </w:r>
+      <w:r>
+        <w:rPr>
+          <w:color w:val="000000" w:themeColor="text1"/>
+        </w:rPr>
+        <w:t xml:space="preserve">e </w:t>
+      </w:r>
+      <w:r>
+        <w:rPr>
+          <w:color w:val="000000" w:themeColor="text1"/>
+        </w:rPr>
+        <w:t xml:space="preserve">4-QAM têm comportamento </w:t>
+      </w:r>
+      <w:r>
+        <w:rPr>
+          <w:color w:val="000000" w:themeColor="text1"/>
+        </w:rPr>
+        <w:t>idêntico</w:t>
+      </w:r>
+      <w:r>
+        <w:rPr>
+          <w:color w:val="000000" w:themeColor="text1"/>
+        </w:rPr>
+        <w:t>. Já a curva</w:t>
+      </w:r>
+      <w:r>
+        <w:rPr>
+          <w:color w:val="000000" w:themeColor="text1"/>
+        </w:rPr>
+        <w:t xml:space="preserve"> do 8-PSK está mais relacionada à curva do 16-QAM, enquanto a do 16-PSK relaciona-se mais com a curva do 64-QAM. Verifica-se que a modulação QAM consegue resultados semelhantes à modulação PSK, porém transmitindo um número maior de símbolos.</w:t>
+      </w:r>
+      <w:bookmarkStart w:id="0" w:name="_GoBack"/>
+      <w:bookmarkEnd w:id="0"/>
     </w:p>
     <w:p>
       <w:pPr>
@@ -784,6 +847,7 @@
           <w:sz w:val="20"/>
           <w:szCs w:val="20"/>
         </w:rPr>
+        <w:lastRenderedPageBreak/>
         <w:t>Figura 4: Constelações para ruído = 0,02.</w:t>
       </w:r>
     </w:p>
@@ -801,7 +865,6 @@
           <w:color w:val="000000" w:themeColor="text1"/>
           <w:lang w:eastAsia="pt-BR"/>
         </w:rPr>
-        <w:lastRenderedPageBreak/>
         <w:drawing>
           <wp:inline distT="0" distB="0" distL="0" distR="0" wp14:anchorId="75C3D74A" wp14:editId="75272066">
             <wp:extent cx="3024000" cy="3024000"/>
@@ -1490,12 +1553,7 @@
         <w:jc w:val="both"/>
       </w:pPr>
       <w:r>
-        <w:t>Foi utilizado o modelo 16-QAM ao invés do modelo QPSK por engano, no entanto a análise dos resultados e a comparação gráfica foi feita de forma justa, com os ajustes necessários nas amplitudes dos sinais para utilizar a mesma energia de bit</w:t>
-      </w:r>
-      <w:bookmarkStart w:id="0" w:name="_GoBack"/>
-      <w:bookmarkEnd w:id="0"/>
-      <w:r>
-        <w:t xml:space="preserve">. </w:t>
+        <w:t xml:space="preserve">Foi utilizado o modelo 16-QAM ao invés do modelo QPSK por engano, no entanto a análise dos resultados e a comparação gráfica foi feita de forma justa, com os ajustes necessários nas amplitudes dos sinais para utilizar a mesma energia de bit. </w:t>
       </w:r>
     </w:p>
     <w:p>
@@ -1788,6 +1846,7 @@
     <w:lsdException w:name="HTML Sample" w:semiHidden="1" w:unhideWhenUsed="1"/>
     <w:lsdException w:name="HTML Typewriter" w:semiHidden="1" w:unhideWhenUsed="1"/>
     <w:lsdException w:name="HTML Variable" w:semiHidden="1" w:unhideWhenUsed="1"/>
+    <w:lsdException w:name="Normal Table" w:semiHidden="1" w:unhideWhenUsed="1"/>
     <w:lsdException w:name="annotation subject" w:semiHidden="1" w:unhideWhenUsed="1"/>
     <w:lsdException w:name="No List" w:semiHidden="1" w:unhideWhenUsed="1"/>
     <w:lsdException w:name="Outline List 1" w:semiHidden="1" w:unhideWhenUsed="1"/>
@@ -1830,8 +1889,11 @@
     <w:lsdException w:name="Table Contemporary" w:semiHidden="1" w:unhideWhenUsed="1"/>
     <w:lsdException w:name="Table Elegant" w:semiHidden="1" w:unhideWhenUsed="1"/>
     <w:lsdException w:name="Table Professional" w:semiHidden="1" w:unhideWhenUsed="1"/>
+    <w:lsdException w:name="Table Subtle 1" w:semiHidden="1" w:unhideWhenUsed="1"/>
     <w:lsdException w:name="Table Subtle 2" w:semiHidden="1" w:unhideWhenUsed="1"/>
     <w:lsdException w:name="Table Web 1" w:semiHidden="1" w:unhideWhenUsed="1"/>
+    <w:lsdException w:name="Table Web 2" w:semiHidden="1" w:unhideWhenUsed="1"/>
+    <w:lsdException w:name="Table Web 3" w:semiHidden="1" w:unhideWhenUsed="1"/>
     <w:lsdException w:name="Balloon Text" w:semiHidden="1" w:unhideWhenUsed="1"/>
     <w:lsdException w:name="Table Grid" w:uiPriority="39"/>
     <w:lsdException w:name="Table Theme" w:semiHidden="1" w:unhideWhenUsed="1"/>
@@ -2522,7 +2584,7 @@
 </file>
 
 <file path=customXml/itemProps1.xml><?xml version="1.0" encoding="utf-8"?>
-<ds:datastoreItem xmlns:ds="http://schemas.openxmlformats.org/officeDocument/2006/customXml" ds:itemID="{6F8BECA2-FB67-4FC6-A826-98C09E18E8CC}">
+<ds:datastoreItem xmlns:ds="http://schemas.openxmlformats.org/officeDocument/2006/customXml" ds:itemID="{0F735E41-B67B-44A6-961A-D03C1F7F1634}">
   <ds:schemaRefs>
     <ds:schemaRef ds:uri="http://schemas.openxmlformats.org/officeDocument/2006/bibliography"/>
   </ds:schemaRefs>

</xml_diff>